<commit_message>
Final run with updated bug report
</commit_message>
<xml_diff>
--- a/Bug Report.docx
+++ b/Bug Report.docx
@@ -2446,7 +2446,18 @@
         <w:t xml:space="preserve">find </w:t>
       </w:r>
       <w:r>
-        <w:t>attached all the bug fixed files in the email.</w:t>
+        <w:t>attached all the bug fixed files in the email</w:t>
+      </w:r>
+      <w:r>
+        <w:t xml:space="preserve"> and </w:t>
+      </w:r>
+      <w:proofErr w:type="spellStart"/>
+      <w:r>
+        <w:t>git</w:t>
+      </w:r>
+      <w:proofErr w:type="spellEnd"/>
+      <w:r>
+        <w:t xml:space="preserve"> repo.</w:t>
       </w:r>
     </w:p>
     <w:p/>
@@ -2474,14 +2485,6 @@
       <w:r>
         <w:t xml:space="preserve"> up to four bugs in order of most critical, explaining the rationale for each.</w:t>
       </w:r>
-    </w:p>
-    <w:p>
-      <w:pPr>
-        <w:rPr>
-          <w:b/>
-          <w:bCs/>
-        </w:rPr>
-      </w:pPr>
     </w:p>
     <w:p>
       <w:pPr>
@@ -2825,6 +2828,7 @@
     <w:p/>
     <w:p/>
     <w:p/>
+    <w:p/>
     <w:p>
       <w:pPr>
         <w:pStyle w:val="ListParagraph"/>
@@ -3210,18 +3214,94 @@
     </w:p>
     <w:p>
       <w:r>
-        <w:t>Please find attached the unit test case files test_databse.py, test_schema.py, test_endpoints.py in the email.</w:t>
-      </w:r>
+        <w:t>Please find attached the unit test case files test_databse.py, test_schema.py, test_endpoints.py in the email</w:t>
+      </w:r>
+      <w:r>
+        <w:t xml:space="preserve"> and in my </w:t>
+      </w:r>
+      <w:proofErr w:type="spellStart"/>
+      <w:r>
+        <w:t>git</w:t>
+      </w:r>
+      <w:proofErr w:type="spellEnd"/>
+      <w:r>
+        <w:t xml:space="preserve"> repo</w:t>
+      </w:r>
+    </w:p>
+    <w:p>
+      <w:r>
+        <w:t>source code: </w:t>
+      </w:r>
+      <w:hyperlink r:id="rId5" w:history="1">
+        <w:r>
+          <w:rPr>
+            <w:rStyle w:val="Hyperlink"/>
+          </w:rPr>
+          <w:t>https://github.com/Saranyaece29/Fido</w:t>
+        </w:r>
+      </w:hyperlink>
+    </w:p>
+    <w:p>
+      <w:r>
+        <w:t>Action pipeline:</w:t>
+      </w:r>
+      <w:hyperlink r:id="rId6" w:history="1">
+        <w:r>
+          <w:rPr>
+            <w:rStyle w:val="Hyperlink"/>
+          </w:rPr>
+          <w:t>https://github.com/Saranyaece29/Fido/actions/runs/12789656015</w:t>
+        </w:r>
+      </w:hyperlink>
     </w:p>
     <w:p/>
     <w:p>
-      <w:r>
+      <w:pPr>
+        <w:rPr>
+          <w:b/>
+          <w:bCs/>
+        </w:rPr>
+      </w:pPr>
+    </w:p>
+    <w:p>
+      <w:pPr>
+        <w:rPr>
+          <w:b/>
+          <w:bCs/>
+        </w:rPr>
+      </w:pPr>
+    </w:p>
+    <w:p>
+      <w:pPr>
+        <w:rPr>
+          <w:b/>
+          <w:bCs/>
+        </w:rPr>
+      </w:pPr>
+    </w:p>
+    <w:p>
+      <w:pPr>
+        <w:rPr>
+          <w:b/>
+          <w:bCs/>
+        </w:rPr>
+      </w:pPr>
+      <w:r>
+        <w:rPr>
+          <w:b/>
+          <w:bCs/>
+        </w:rPr>
         <w:lastRenderedPageBreak/>
+        <w:t>Test Results snapshot:</w:t>
+      </w:r>
+    </w:p>
+    <w:p>
+      <w:r>
         <w:drawing>
-          <wp:inline distT="0" distB="0" distL="0" distR="0" wp14:anchorId="006C989E" wp14:editId="20D8047B">
-            <wp:extent cx="5943600" cy="3069590"/>
-            <wp:effectExtent l="0" t="0" r="0" b="0"/>
-            <wp:docPr id="1808535695" name="Picture 1"/>
+          <wp:inline distT="0" distB="0" distL="0" distR="0" wp14:anchorId="7936EF4A" wp14:editId="4B60540D">
+            <wp:extent cx="5943600" cy="3101975"/>
+            <wp:effectExtent l="0" t="0" r="0" b="3175"/>
+            <wp:docPr id="689918581" name="Picture 1"/>
             <wp:cNvGraphicFramePr>
               <a:graphicFrameLocks xmlns:a="http://schemas.openxmlformats.org/drawingml/2006/main" noChangeAspect="1"/>
             </wp:cNvGraphicFramePr>
@@ -3229,11 +3309,11 @@
               <a:graphicData uri="http://schemas.openxmlformats.org/drawingml/2006/picture">
                 <pic:pic xmlns:pic="http://schemas.openxmlformats.org/drawingml/2006/picture">
                   <pic:nvPicPr>
-                    <pic:cNvPr id="1808535695" name=""/>
+                    <pic:cNvPr id="689918581" name=""/>
                     <pic:cNvPicPr/>
                   </pic:nvPicPr>
                   <pic:blipFill>
-                    <a:blip r:embed="rId5"/>
+                    <a:blip r:embed="rId7"/>
                     <a:stretch>
                       <a:fillRect/>
                     </a:stretch>
@@ -3241,7 +3321,7 @@
                   <pic:spPr>
                     <a:xfrm>
                       <a:off x="0" y="0"/>
-                      <a:ext cx="5943600" cy="3069590"/>
+                      <a:ext cx="5943600" cy="3101975"/>
                     </a:xfrm>
                     <a:prstGeom prst="rect">
                       <a:avLst/>
@@ -3255,6 +3335,45 @@
       </w:r>
     </w:p>
     <w:p/>
+    <w:p>
+      <w:r>
+        <w:drawing>
+          <wp:inline distT="0" distB="0" distL="0" distR="0" wp14:anchorId="3A8DB481" wp14:editId="71055EFF">
+            <wp:extent cx="5943600" cy="2947670"/>
+            <wp:effectExtent l="0" t="0" r="0" b="5080"/>
+            <wp:docPr id="236197079" name="Picture 1"/>
+            <wp:cNvGraphicFramePr>
+              <a:graphicFrameLocks xmlns:a="http://schemas.openxmlformats.org/drawingml/2006/main" noChangeAspect="1"/>
+            </wp:cNvGraphicFramePr>
+            <a:graphic xmlns:a="http://schemas.openxmlformats.org/drawingml/2006/main">
+              <a:graphicData uri="http://schemas.openxmlformats.org/drawingml/2006/picture">
+                <pic:pic xmlns:pic="http://schemas.openxmlformats.org/drawingml/2006/picture">
+                  <pic:nvPicPr>
+                    <pic:cNvPr id="236197079" name=""/>
+                    <pic:cNvPicPr/>
+                  </pic:nvPicPr>
+                  <pic:blipFill>
+                    <a:blip r:embed="rId8"/>
+                    <a:stretch>
+                      <a:fillRect/>
+                    </a:stretch>
+                  </pic:blipFill>
+                  <pic:spPr>
+                    <a:xfrm>
+                      <a:off x="0" y="0"/>
+                      <a:ext cx="5943600" cy="2947670"/>
+                    </a:xfrm>
+                    <a:prstGeom prst="rect">
+                      <a:avLst/>
+                    </a:prstGeom>
+                  </pic:spPr>
+                </pic:pic>
+              </a:graphicData>
+            </a:graphic>
+          </wp:inline>
+        </w:drawing>
+      </w:r>
+    </w:p>
     <w:p/>
     <w:p/>
     <w:p/>
@@ -4999,6 +5118,29 @@
       <w:spacing w:val="5"/>
     </w:rPr>
   </w:style>
+  <w:style w:type="character" w:styleId="Hyperlink">
+    <w:name w:val="Hyperlink"/>
+    <w:basedOn w:val="DefaultParagraphFont"/>
+    <w:uiPriority w:val="99"/>
+    <w:unhideWhenUsed/>
+    <w:rsid w:val="007831CA"/>
+    <w:rPr>
+      <w:color w:val="0563C1" w:themeColor="hyperlink"/>
+      <w:u w:val="single"/>
+    </w:rPr>
+  </w:style>
+  <w:style w:type="character" w:styleId="UnresolvedMention">
+    <w:name w:val="Unresolved Mention"/>
+    <w:basedOn w:val="DefaultParagraphFont"/>
+    <w:uiPriority w:val="99"/>
+    <w:semiHidden/>
+    <w:unhideWhenUsed/>
+    <w:rsid w:val="007831CA"/>
+    <w:rPr>
+      <w:color w:val="605E5C"/>
+      <w:shd w:val="clear" w:color="auto" w:fill="E1DFDD"/>
+    </w:rPr>
+  </w:style>
 </w:styles>
 </file>
 

</xml_diff>